<commit_message>
Revert "loss of data"
This reverts commit 7ad5c024343a3dc65428d5546e273583cce67a4e.
</commit_message>
<xml_diff>
--- a/Student.docx
+++ b/Student.docx
@@ -1715,52 +1715,23 @@
         <w:lastRenderedPageBreak/>
         <w:t>The data mining process involves a number of steps from data collection to visualization to extract valuable information from large data sets. As mentioned above, data mining techniques are used to generate descriptions and predictions about a target data set. Data scientists describe data through their observations of patterns, associations, and correlations. They also classify and cluster data through classification and regression methods, and identify outliers for use cases, like spam detection.</w:t>
       </w:r>
-    </w:p>
-    <w:p/>
-    <w:p/>
-    <w:p/>
-    <w:p/>
-    <w:p/>
-    <w:p/>
-    <w:p/>
-    <w:p/>
-    <w:p/>
-    <w:p/>
-    <w:p/>
-    <w:p/>
-    <w:p/>
-    <w:p/>
-    <w:p/>
-    <w:p/>
-    <w:p/>
-    <w:p/>
-    <w:p/>
-    <w:p/>
-    <w:p/>
-    <w:p/>
-    <w:p/>
-    <w:p>
-      <w:r>
-        <w:rPr>
-          <w:rStyle w:val="Strong"/>
-          <w:rFonts w:ascii="Arial" w:hAnsi="Arial" w:cs="Arial"/>
-          <w:color w:val="525252"/>
-          <w:bdr w:val="none" w:sz="0" w:space="0" w:color="auto" w:frame="1"/>
-          <w:shd w:val="clear" w:color="auto" w:fill="FFFFFF"/>
-        </w:rPr>
-        <w:t>1. Set the business objectives:</w:t>
-      </w:r>
-      <w:r>
-        <w:rPr>
-          <w:rFonts w:ascii="Arial" w:hAnsi="Arial" w:cs="Arial"/>
-          <w:color w:val="525252"/>
-          <w:shd w:val="clear" w:color="auto" w:fill="FFFFFF"/>
-        </w:rPr>
-        <w:t> This can be the hardest part of the data mining process, and many organizations spend too little time on this important step. Data scientists and business stakeholders need to work together to define the business problem, which helps inform the data questions and parameters for a given project. Analysts may also need to do additional research to understand the business context appropriately.</w:t>
-      </w:r>
       <w:bookmarkStart w:id="0" w:name="_GoBack"/>
       <w:bookmarkEnd w:id="0"/>
     </w:p>
+    <w:p/>
+    <w:p/>
+    <w:p/>
+    <w:p/>
+    <w:p/>
+    <w:p/>
+    <w:p/>
+    <w:p/>
+    <w:p/>
+    <w:p/>
+    <w:p/>
+    <w:p/>
+    <w:p/>
+    <w:p/>
     <w:sectPr>
       <w:pgSz w:w="12240" w:h="15840"/>
       <w:pgMar w:top="1440" w:right="1440" w:bottom="1440" w:left="1440" w:header="720" w:footer="720" w:gutter="0"/>

</xml_diff>

<commit_message>
Revert "Revert "loss of data""
This reverts commit 809ca76d126ff58e9dda961b67788e09579f5a3b.
</commit_message>
<xml_diff>
--- a/Student.docx
+++ b/Student.docx
@@ -1715,23 +1715,52 @@
         <w:lastRenderedPageBreak/>
         <w:t>The data mining process involves a number of steps from data collection to visualization to extract valuable information from large data sets. As mentioned above, data mining techniques are used to generate descriptions and predictions about a target data set. Data scientists describe data through their observations of patterns, associations, and correlations. They also classify and cluster data through classification and regression methods, and identify outliers for use cases, like spam detection.</w:t>
       </w:r>
+    </w:p>
+    <w:p/>
+    <w:p/>
+    <w:p/>
+    <w:p/>
+    <w:p/>
+    <w:p/>
+    <w:p/>
+    <w:p/>
+    <w:p/>
+    <w:p/>
+    <w:p/>
+    <w:p/>
+    <w:p/>
+    <w:p/>
+    <w:p/>
+    <w:p/>
+    <w:p/>
+    <w:p/>
+    <w:p/>
+    <w:p/>
+    <w:p/>
+    <w:p/>
+    <w:p/>
+    <w:p>
+      <w:r>
+        <w:rPr>
+          <w:rStyle w:val="Strong"/>
+          <w:rFonts w:ascii="Arial" w:hAnsi="Arial" w:cs="Arial"/>
+          <w:color w:val="525252"/>
+          <w:bdr w:val="none" w:sz="0" w:space="0" w:color="auto" w:frame="1"/>
+          <w:shd w:val="clear" w:color="auto" w:fill="FFFFFF"/>
+        </w:rPr>
+        <w:t>1. Set the business objectives:</w:t>
+      </w:r>
+      <w:r>
+        <w:rPr>
+          <w:rFonts w:ascii="Arial" w:hAnsi="Arial" w:cs="Arial"/>
+          <w:color w:val="525252"/>
+          <w:shd w:val="clear" w:color="auto" w:fill="FFFFFF"/>
+        </w:rPr>
+        <w:t> This can be the hardest part of the data mining process, and many organizations spend too little time on this important step. Data scientists and business stakeholders need to work together to define the business problem, which helps inform the data questions and parameters for a given project. Analysts may also need to do additional research to understand the business context appropriately.</w:t>
+      </w:r>
       <w:bookmarkStart w:id="0" w:name="_GoBack"/>
       <w:bookmarkEnd w:id="0"/>
     </w:p>
-    <w:p/>
-    <w:p/>
-    <w:p/>
-    <w:p/>
-    <w:p/>
-    <w:p/>
-    <w:p/>
-    <w:p/>
-    <w:p/>
-    <w:p/>
-    <w:p/>
-    <w:p/>
-    <w:p/>
-    <w:p/>
     <w:sectPr>
       <w:pgSz w:w="12240" w:h="15840"/>
       <w:pgMar w:top="1440" w:right="1440" w:bottom="1440" w:left="1440" w:header="720" w:footer="720" w:gutter="0"/>

</xml_diff>